<commit_message>
Edited current task, added comments to code and new question to quiz
</commit_message>
<xml_diff>
--- a/Current Task DQS.docx
+++ b/Current Task DQS.docx
@@ -4,81 +4,15 @@
   <w:body>
     <w:p>
       <w:r>
-        <w:t>Coding in java</w:t>
+        <w:t>Implement GUI of Take Quiz java files already coded.</w:t>
       </w:r>
     </w:p>
     <w:p>
       <w:r>
-        <w:t>Need to do the “Take Quiz” element first</w:t>
+        <w:t>Need to display current score, feedback, questions/answers</w:t>
       </w:r>
     </w:p>
     <w:p>
-      <w:r>
-        <w:t>- Make a quiz:</w:t>
-      </w:r>
-    </w:p>
-    <w:p>
-      <w:r>
-        <w:tab/>
-        <w:t>- Text file, each question is a line, followed by answers, stop word</w:t>
-      </w:r>
-    </w:p>
-    <w:p>
-      <w:r>
-        <w:tab/>
-        <w:t>- mark next to which one is correct</w:t>
-      </w:r>
-    </w:p>
-    <w:p>
-      <w:r>
-        <w:tab/>
-        <w:t>- print the question</w:t>
-      </w:r>
-    </w:p>
-    <w:p>
-      <w:r>
-        <w:tab/>
-        <w:t>- print the answers</w:t>
-      </w:r>
-    </w:p>
-    <w:p>
-      <w:r>
-        <w:tab/>
-        <w:t>- type what answer you want (NO GUI YET)</w:t>
-      </w:r>
-    </w:p>
-    <w:p>
-      <w:r>
-        <w:tab/>
-        <w:t xml:space="preserve">- feedback in </w:t>
-      </w:r>
-      <w:proofErr w:type="spellStart"/>
-      <w:r>
-        <w:t>cmd</w:t>
-      </w:r>
-      <w:proofErr w:type="spellEnd"/>
-    </w:p>
-    <w:p>
-      <w:r>
-        <w:tab/>
-        <w:t>- ask next question</w:t>
-      </w:r>
-    </w:p>
-    <w:p>
-      <w:r>
-        <w:tab/>
-        <w:t>- keep running score of marks</w:t>
-      </w:r>
-    </w:p>
-    <w:p>
-      <w:r>
-        <w:t>Make that into GUI</w:t>
-      </w:r>
-    </w:p>
-    <w:p>
-      <w:r>
-        <w:t>Keep on simple java programs (one with the code, one to call it)</w:t>
-      </w:r>
       <w:bookmarkStart w:id="0" w:name="_GoBack"/>
       <w:bookmarkEnd w:id="0"/>
     </w:p>

</xml_diff>